<commit_message>
added the estimate function
</commit_message>
<xml_diff>
--- a/hw3-JamesFolk.docx
+++ b/hw3-JamesFolk.docx
@@ -419,21 +419,19 @@
         <w:rPr>
           <w:color w:val="2F2F2F"/>
         </w:rPr>
-        <w:t xml:space="preserve">Following the algorithm of the </w:t>
-      </w:r>
-      <w:proofErr w:type="spellStart"/>
-      <w:r>
-        <w:rPr>
-          <w:color w:val="2F2F2F"/>
-        </w:rPr>
-        <w:t>lecure</w:t>
-      </w:r>
-      <w:proofErr w:type="spellEnd"/>
-      <w:r>
-        <w:rPr>
-          <w:color w:val="2F2F2F"/>
-        </w:rPr>
-        <w:t>, I wrote the back propagation process</w:t>
+        <w:t>Following the algorithm of the lec</w:t>
+      </w:r>
+      <w:r>
+        <w:rPr>
+          <w:color w:val="2F2F2F"/>
+        </w:rPr>
+        <w:t>t</w:t>
+      </w:r>
+      <w:r>
+        <w:rPr>
+          <w:color w:val="2F2F2F"/>
+        </w:rPr>
+        <w:t>ure, I wrote the back propagation process</w:t>
       </w:r>
       <w:r>
         <w:rPr>
@@ -569,18 +567,32 @@
         </w:rPr>
         <w:t xml:space="preserve"> </w:t>
       </w:r>
+      <w:proofErr w:type="spellStart"/>
       <w:r>
         <w:rPr>
           <w:rFonts w:ascii="Menlo" w:hAnsi="Menlo" w:cs="Menlo"/>
           <w:color w:val="0F68A0"/>
         </w:rPr>
-        <w:t>estimate</w:t>
-      </w:r>
-      <w:r>
-        <w:rPr>
-          <w:color w:val="2F2F2F"/>
-        </w:rPr>
-        <w:t xml:space="preserve"> function, utilizing the obtained slope and intercept to predict </w:t>
+        <w:t>estimate_r_squared</w:t>
+      </w:r>
+      <w:proofErr w:type="spellEnd"/>
+      <w:r>
+        <w:rPr>
+          <w:color w:val="2F2F2F"/>
+        </w:rPr>
+        <w:t xml:space="preserve"> function, utilizing the </w:t>
+      </w:r>
+      <w:r>
+        <w:rPr>
+          <w:color w:val="2F2F2F"/>
+        </w:rPr>
+        <w:t>trained model</w:t>
+      </w:r>
+      <w:r>
+        <w:rPr>
+          <w:color w:val="2F2F2F"/>
+        </w:rPr>
+        <w:t xml:space="preserve"> to predict </w:t>
       </w:r>
       <w:r>
         <w:rPr>
@@ -737,10 +749,10 @@
         </w:rPr>
         <w:lastRenderedPageBreak/>
         <w:drawing>
-          <wp:inline distT="0" distB="0" distL="0" distR="0" wp14:anchorId="47E47174" wp14:editId="5D48F95E">
-            <wp:extent cx="5854700" cy="4394200"/>
+          <wp:inline distT="0" distB="0" distL="0" distR="0" wp14:anchorId="0548A97F" wp14:editId="6B9579EA">
+            <wp:extent cx="5943600" cy="5184775"/>
             <wp:effectExtent l="0" t="0" r="0" b="0"/>
-            <wp:docPr id="200307233" name="Picture 1"/>
+            <wp:docPr id="1201531825" name="Picture 1" descr="A screenshot of a computer&#10;&#10;Description automatically generated"/>
             <wp:cNvGraphicFramePr>
               <a:graphicFrameLocks xmlns:a="http://schemas.openxmlformats.org/drawingml/2006/main" noChangeAspect="1"/>
             </wp:cNvGraphicFramePr>
@@ -748,7 +760,7 @@
               <a:graphicData uri="http://schemas.openxmlformats.org/drawingml/2006/picture">
                 <pic:pic xmlns:pic="http://schemas.openxmlformats.org/drawingml/2006/picture">
                   <pic:nvPicPr>
-                    <pic:cNvPr id="200307233" name="Picture 200307233"/>
+                    <pic:cNvPr id="1201531825" name="Picture 1" descr="A screenshot of a computer&#10;&#10;Description automatically generated"/>
                     <pic:cNvPicPr/>
                   </pic:nvPicPr>
                   <pic:blipFill>
@@ -760,7 +772,7 @@
                   <pic:spPr>
                     <a:xfrm>
                       <a:off x="0" y="0"/>
-                      <a:ext cx="5854700" cy="4394200"/>
+                      <a:ext cx="5943600" cy="5184775"/>
                     </a:xfrm>
                     <a:prstGeom prst="rect">
                       <a:avLst/>
@@ -789,7 +801,7 @@
           <w:color w:val="D83B01"/>
           <w:sz w:val="36"/>
         </w:rPr>
-        <w:t>Simple Linear Regression</w:t>
+        <w:t>Neural Network Topography</w:t>
       </w:r>
     </w:p>
     <w:p>
@@ -797,27 +809,26 @@
         <w:spacing w:line="240" w:lineRule="auto"/>
         <w:jc w:val="center"/>
         <w:rPr>
-          <w:b/>
-          <w:color w:val="D83B01"/>
-          <w:sz w:val="36"/>
-        </w:rPr>
-      </w:pPr>
-      <w:r>
-        <w:rPr>
-          <w:color w:val="2F2F2F"/>
-        </w:rPr>
-        <w:t xml:space="preserve">The dots are the actual. The line is the </w:t>
-      </w:r>
-      <w:r>
-        <w:rPr>
-          <w:color w:val="2F2F2F"/>
-        </w:rPr>
-        <w:t>estimation.</w:t>
-      </w:r>
-    </w:p>
-    <w:p>
-      <w:pPr>
-        <w:spacing w:line="240" w:lineRule="auto"/>
+          <w:color w:val="2F2F2F"/>
+        </w:rPr>
+      </w:pPr>
+      <w:r>
+        <w:rPr>
+          <w:color w:val="2F2F2F"/>
+        </w:rPr>
+        <w:t>There are three layers</w:t>
+      </w:r>
+      <w:r>
+        <w:rPr>
+          <w:color w:val="2F2F2F"/>
+        </w:rPr>
+        <w:t>.</w:t>
+      </w:r>
+    </w:p>
+    <w:p>
+      <w:pPr>
+        <w:spacing w:line="240" w:lineRule="auto"/>
+        <w:jc w:val="center"/>
         <w:rPr>
           <w:b/>
           <w:color w:val="D83B01"/>
@@ -843,10 +854,10 @@
         </w:rPr>
         <w:lastRenderedPageBreak/>
         <w:drawing>
-          <wp:inline distT="0" distB="0" distL="0" distR="0" wp14:anchorId="58073E89" wp14:editId="22B5C222">
-            <wp:extent cx="5854700" cy="4394200"/>
+          <wp:inline distT="0" distB="0" distL="0" distR="0" wp14:anchorId="340197A6" wp14:editId="316C2433">
+            <wp:extent cx="5943600" cy="5184775"/>
             <wp:effectExtent l="0" t="0" r="0" b="0"/>
-            <wp:docPr id="742049897" name="Picture 3"/>
+            <wp:docPr id="1522076142" name="Picture 2" descr="A screen shot of a graph&#10;&#10;Description automatically generated"/>
             <wp:cNvGraphicFramePr>
               <a:graphicFrameLocks xmlns:a="http://schemas.openxmlformats.org/drawingml/2006/main" noChangeAspect="1"/>
             </wp:cNvGraphicFramePr>
@@ -854,7 +865,7 @@
               <a:graphicData uri="http://schemas.openxmlformats.org/drawingml/2006/picture">
                 <pic:pic xmlns:pic="http://schemas.openxmlformats.org/drawingml/2006/picture">
                   <pic:nvPicPr>
-                    <pic:cNvPr id="742049897" name="Picture 742049897"/>
+                    <pic:cNvPr id="1522076142" name="Picture 2" descr="A screen shot of a graph&#10;&#10;Description automatically generated"/>
                     <pic:cNvPicPr/>
                   </pic:nvPicPr>
                   <pic:blipFill>
@@ -866,7 +877,7 @@
                   <pic:spPr>
                     <a:xfrm>
                       <a:off x="0" y="0"/>
-                      <a:ext cx="5854700" cy="4394200"/>
+                      <a:ext cx="5943600" cy="5184775"/>
                     </a:xfrm>
                     <a:prstGeom prst="rect">
                       <a:avLst/>
@@ -895,103 +906,86 @@
           <w:color w:val="D83B01"/>
           <w:sz w:val="36"/>
         </w:rPr>
-        <w:t>Mean Square Errors</w:t>
-      </w:r>
-    </w:p>
-    <w:p>
-      <w:pPr>
-        <w:spacing w:line="240" w:lineRule="auto"/>
-        <w:jc w:val="center"/>
+        <w:t>Errors per iteration</w:t>
+      </w:r>
+    </w:p>
+    <w:p>
+      <w:pPr>
+        <w:spacing w:line="240" w:lineRule="auto"/>
         <w:rPr>
           <w:b/>
           <w:color w:val="D83B01"/>
           <w:sz w:val="36"/>
         </w:rPr>
       </w:pPr>
-      <w:r>
-        <w:rPr>
-          <w:color w:val="2F2F2F"/>
-        </w:rPr>
-        <w:t xml:space="preserve">The x-axis is the error per iteration. Th y axis is the actual </w:t>
+    </w:p>
+    <w:p>
+      <w:pPr>
+        <w:spacing w:line="240" w:lineRule="auto"/>
+        <w:rPr>
+          <w:rFonts w:ascii="Menlo" w:hAnsi="Menlo" w:cs="Menlo"/>
+          <w:color w:val="000000"/>
+        </w:rPr>
+      </w:pPr>
+      <w:r>
+        <w:rPr>
+          <w:rFonts w:ascii="Menlo" w:hAnsi="Menlo" w:cs="Menlo"/>
+          <w:color w:val="000000"/>
+        </w:rPr>
+        <w:t>{</w:t>
+      </w:r>
+    </w:p>
+    <w:p>
+      <w:pPr>
+        <w:spacing w:line="240" w:lineRule="auto"/>
+        <w:rPr>
+          <w:rFonts w:ascii="Menlo" w:hAnsi="Menlo" w:cs="Menlo"/>
+          <w:color w:val="000000"/>
+        </w:rPr>
+      </w:pPr>
+      <w:r>
+        <w:rPr>
+          <w:rFonts w:ascii="Menlo" w:hAnsi="Menlo" w:cs="Menlo"/>
+          <w:color w:val="000000"/>
+        </w:rPr>
+        <w:t xml:space="preserve">  "</w:t>
       </w:r>
       <w:proofErr w:type="spellStart"/>
       <w:r>
         <w:rPr>
-          <w:color w:val="2F2F2F"/>
-        </w:rPr>
-        <w:t>erorr</w:t>
+          <w:rFonts w:ascii="Menlo" w:hAnsi="Menlo" w:cs="Menlo"/>
+          <w:color w:val="000000"/>
+        </w:rPr>
+        <w:t>learningRate</w:t>
       </w:r>
       <w:proofErr w:type="spellEnd"/>
       <w:r>
         <w:rPr>
-          <w:color w:val="2F2F2F"/>
-        </w:rPr>
-        <w:t xml:space="preserve"> value.</w:t>
-      </w:r>
-    </w:p>
-    <w:p>
-      <w:pPr>
-        <w:spacing w:line="240" w:lineRule="auto"/>
-        <w:rPr>
-          <w:b/>
-          <w:color w:val="D83B01"/>
-          <w:sz w:val="36"/>
-        </w:rPr>
-      </w:pPr>
-    </w:p>
-    <w:p>
-      <w:pPr>
-        <w:tabs>
-          <w:tab w:val="left" w:pos="560"/>
-          <w:tab w:val="left" w:pos="1120"/>
-          <w:tab w:val="left" w:pos="1680"/>
-          <w:tab w:val="left" w:pos="2240"/>
-          <w:tab w:val="left" w:pos="2800"/>
-          <w:tab w:val="left" w:pos="3360"/>
-          <w:tab w:val="left" w:pos="3920"/>
-          <w:tab w:val="left" w:pos="4480"/>
-          <w:tab w:val="left" w:pos="5040"/>
-          <w:tab w:val="left" w:pos="5600"/>
-          <w:tab w:val="left" w:pos="6160"/>
-          <w:tab w:val="left" w:pos="6720"/>
-        </w:tabs>
-        <w:autoSpaceDE w:val="0"/>
-        <w:autoSpaceDN w:val="0"/>
-        <w:adjustRightInd w:val="0"/>
-        <w:spacing w:after="0" w:line="240" w:lineRule="auto"/>
-        <w:rPr>
-          <w:rFonts w:ascii="Menlo" w:hAnsi="Menlo" w:cs="Menlo"/>
-          <w:color w:val="000000"/>
-        </w:rPr>
-      </w:pPr>
-      <w:r>
-        <w:rPr>
-          <w:rFonts w:ascii="Menlo" w:hAnsi="Menlo" w:cs="Menlo"/>
-          <w:color w:val="000000"/>
-        </w:rPr>
-        <w:t>{</w:t>
-      </w:r>
-    </w:p>
-    <w:p>
-      <w:pPr>
-        <w:tabs>
-          <w:tab w:val="left" w:pos="560"/>
-          <w:tab w:val="left" w:pos="1120"/>
-          <w:tab w:val="left" w:pos="1680"/>
-          <w:tab w:val="left" w:pos="2240"/>
-          <w:tab w:val="left" w:pos="2800"/>
-          <w:tab w:val="left" w:pos="3360"/>
-          <w:tab w:val="left" w:pos="3920"/>
-          <w:tab w:val="left" w:pos="4480"/>
-          <w:tab w:val="left" w:pos="5040"/>
-          <w:tab w:val="left" w:pos="5600"/>
-          <w:tab w:val="left" w:pos="6160"/>
-          <w:tab w:val="left" w:pos="6720"/>
-        </w:tabs>
-        <w:autoSpaceDE w:val="0"/>
-        <w:autoSpaceDN w:val="0"/>
-        <w:adjustRightInd w:val="0"/>
-        <w:spacing w:after="0" w:line="240" w:lineRule="auto"/>
+          <w:rFonts w:ascii="Menlo" w:hAnsi="Menlo" w:cs="Menlo"/>
+          <w:color w:val="000000"/>
+        </w:rPr>
+        <w:t>": 0.001,</w:t>
+      </w:r>
+    </w:p>
+    <w:p>
+      <w:pPr>
+        <w:spacing w:line="240" w:lineRule="auto"/>
+        <w:rPr>
+          <w:rFonts w:ascii="Menlo" w:hAnsi="Menlo" w:cs="Menlo"/>
+          <w:color w:val="000000"/>
+        </w:rPr>
+      </w:pPr>
+      <w:r>
+        <w:rPr>
+          <w:rFonts w:ascii="Menlo" w:hAnsi="Menlo" w:cs="Menlo"/>
+          <w:color w:val="000000"/>
+        </w:rPr>
+        <w:t xml:space="preserve">  "iterations": 10000,</w:t>
+      </w:r>
+    </w:p>
+    <w:p>
+      <w:pPr>
+        <w:spacing w:line="240" w:lineRule="auto"/>
         <w:rPr>
           <w:rFonts w:ascii="Menlo" w:hAnsi="Menlo" w:cs="Menlo"/>
           <w:color w:val="000000"/>
@@ -1004,13 +998,29 @@
         </w:rPr>
         <w:t xml:space="preserve">  "</w:t>
       </w:r>
+      <w:proofErr w:type="gramStart"/>
+      <w:r>
+        <w:rPr>
+          <w:rFonts w:ascii="Menlo" w:hAnsi="Menlo" w:cs="Menlo"/>
+          <w:color w:val="000000"/>
+        </w:rPr>
+        <w:t>final</w:t>
+      </w:r>
+      <w:proofErr w:type="gramEnd"/>
+      <w:r>
+        <w:rPr>
+          <w:rFonts w:ascii="Menlo" w:hAnsi="Menlo" w:cs="Menlo"/>
+          <w:color w:val="000000"/>
+        </w:rPr>
+        <w:t xml:space="preserve"> </w:t>
+      </w:r>
       <w:proofErr w:type="spellStart"/>
       <w:r>
         <w:rPr>
           <w:rFonts w:ascii="Menlo" w:hAnsi="Menlo" w:cs="Menlo"/>
           <w:color w:val="000000"/>
         </w:rPr>
-        <w:t>learningRate</w:t>
+        <w:t>mse</w:t>
       </w:r>
       <w:proofErr w:type="spellEnd"/>
       <w:r>
@@ -1018,62 +1028,28 @@
           <w:rFonts w:ascii="Menlo" w:hAnsi="Menlo" w:cs="Menlo"/>
           <w:color w:val="000000"/>
         </w:rPr>
-        <w:t>": 0.0001,</w:t>
-      </w:r>
-    </w:p>
-    <w:p>
-      <w:pPr>
-        <w:tabs>
-          <w:tab w:val="left" w:pos="560"/>
-          <w:tab w:val="left" w:pos="1120"/>
-          <w:tab w:val="left" w:pos="1680"/>
-          <w:tab w:val="left" w:pos="2240"/>
-          <w:tab w:val="left" w:pos="2800"/>
-          <w:tab w:val="left" w:pos="3360"/>
-          <w:tab w:val="left" w:pos="3920"/>
-          <w:tab w:val="left" w:pos="4480"/>
-          <w:tab w:val="left" w:pos="5040"/>
-          <w:tab w:val="left" w:pos="5600"/>
-          <w:tab w:val="left" w:pos="6160"/>
-          <w:tab w:val="left" w:pos="6720"/>
-        </w:tabs>
-        <w:autoSpaceDE w:val="0"/>
-        <w:autoSpaceDN w:val="0"/>
-        <w:adjustRightInd w:val="0"/>
-        <w:spacing w:after="0" w:line="240" w:lineRule="auto"/>
-        <w:rPr>
-          <w:rFonts w:ascii="Menlo" w:hAnsi="Menlo" w:cs="Menlo"/>
-          <w:color w:val="000000"/>
-        </w:rPr>
-      </w:pPr>
-      <w:r>
-        <w:rPr>
-          <w:rFonts w:ascii="Menlo" w:hAnsi="Menlo" w:cs="Menlo"/>
-          <w:color w:val="000000"/>
-        </w:rPr>
-        <w:t xml:space="preserve">  "iterations": 3369787,</w:t>
-      </w:r>
-    </w:p>
-    <w:p>
-      <w:pPr>
-        <w:tabs>
-          <w:tab w:val="left" w:pos="560"/>
-          <w:tab w:val="left" w:pos="1120"/>
-          <w:tab w:val="left" w:pos="1680"/>
-          <w:tab w:val="left" w:pos="2240"/>
-          <w:tab w:val="left" w:pos="2800"/>
-          <w:tab w:val="left" w:pos="3360"/>
-          <w:tab w:val="left" w:pos="3920"/>
-          <w:tab w:val="left" w:pos="4480"/>
-          <w:tab w:val="left" w:pos="5040"/>
-          <w:tab w:val="left" w:pos="5600"/>
-          <w:tab w:val="left" w:pos="6160"/>
-          <w:tab w:val="left" w:pos="6720"/>
-        </w:tabs>
-        <w:autoSpaceDE w:val="0"/>
-        <w:autoSpaceDN w:val="0"/>
-        <w:adjustRightInd w:val="0"/>
-        <w:spacing w:after="0" w:line="240" w:lineRule="auto"/>
+        <w:t>": 0.6220643031721588,</w:t>
+      </w:r>
+    </w:p>
+    <w:p>
+      <w:pPr>
+        <w:spacing w:line="240" w:lineRule="auto"/>
+        <w:rPr>
+          <w:rFonts w:ascii="Menlo" w:hAnsi="Menlo" w:cs="Menlo"/>
+          <w:color w:val="000000"/>
+        </w:rPr>
+      </w:pPr>
+      <w:r>
+        <w:rPr>
+          <w:rFonts w:ascii="Menlo" w:hAnsi="Menlo" w:cs="Menlo"/>
+          <w:color w:val="000000"/>
+        </w:rPr>
+        <w:t xml:space="preserve">  "r value": -0.5478559975622943,</w:t>
+      </w:r>
+    </w:p>
+    <w:p>
+      <w:pPr>
+        <w:spacing w:line="240" w:lineRule="auto"/>
         <w:rPr>
           <w:rFonts w:ascii="Menlo" w:hAnsi="Menlo" w:cs="Menlo"/>
           <w:color w:val="000000"/>
@@ -1092,7 +1068,7 @@
           <w:rFonts w:ascii="Menlo" w:hAnsi="Menlo" w:cs="Menlo"/>
           <w:color w:val="000000"/>
         </w:rPr>
-        <w:t>final</w:t>
+        <w:t>neural</w:t>
       </w:r>
       <w:proofErr w:type="gramEnd"/>
       <w:r>
@@ -1100,138 +1076,729 @@
           <w:rFonts w:ascii="Menlo" w:hAnsi="Menlo" w:cs="Menlo"/>
           <w:color w:val="000000"/>
         </w:rPr>
-        <w:t xml:space="preserve"> </w:t>
-      </w:r>
-      <w:proofErr w:type="spellStart"/>
-      <w:r>
-        <w:rPr>
-          <w:rFonts w:ascii="Menlo" w:hAnsi="Menlo" w:cs="Menlo"/>
-          <w:color w:val="000000"/>
-        </w:rPr>
-        <w:t>mse</w:t>
-      </w:r>
-      <w:proofErr w:type="spellEnd"/>
-      <w:r>
-        <w:rPr>
-          <w:rFonts w:ascii="Menlo" w:hAnsi="Menlo" w:cs="Menlo"/>
-          <w:color w:val="000000"/>
-        </w:rPr>
-        <w:t>": 110.25738344912885,</w:t>
-      </w:r>
-    </w:p>
-    <w:p>
-      <w:pPr>
-        <w:tabs>
-          <w:tab w:val="left" w:pos="560"/>
-          <w:tab w:val="left" w:pos="1120"/>
-          <w:tab w:val="left" w:pos="1680"/>
-          <w:tab w:val="left" w:pos="2240"/>
-          <w:tab w:val="left" w:pos="2800"/>
-          <w:tab w:val="left" w:pos="3360"/>
-          <w:tab w:val="left" w:pos="3920"/>
-          <w:tab w:val="left" w:pos="4480"/>
-          <w:tab w:val="left" w:pos="5040"/>
-          <w:tab w:val="left" w:pos="5600"/>
-          <w:tab w:val="left" w:pos="6160"/>
-          <w:tab w:val="left" w:pos="6720"/>
-        </w:tabs>
-        <w:autoSpaceDE w:val="0"/>
-        <w:autoSpaceDN w:val="0"/>
-        <w:adjustRightInd w:val="0"/>
-        <w:spacing w:after="0" w:line="240" w:lineRule="auto"/>
-        <w:rPr>
-          <w:rFonts w:ascii="Menlo" w:hAnsi="Menlo" w:cs="Menlo"/>
-          <w:color w:val="000000"/>
-        </w:rPr>
-      </w:pPr>
-      <w:r>
-        <w:rPr>
-          <w:rFonts w:ascii="Menlo" w:hAnsi="Menlo" w:cs="Menlo"/>
-          <w:color w:val="000000"/>
-        </w:rPr>
-        <w:t xml:space="preserve">  "slope": 1.3224310226892124,</w:t>
-      </w:r>
-    </w:p>
-    <w:p>
-      <w:pPr>
-        <w:tabs>
-          <w:tab w:val="left" w:pos="560"/>
-          <w:tab w:val="left" w:pos="1120"/>
-          <w:tab w:val="left" w:pos="1680"/>
-          <w:tab w:val="left" w:pos="2240"/>
-          <w:tab w:val="left" w:pos="2800"/>
-          <w:tab w:val="left" w:pos="3360"/>
-          <w:tab w:val="left" w:pos="3920"/>
-          <w:tab w:val="left" w:pos="4480"/>
-          <w:tab w:val="left" w:pos="5040"/>
-          <w:tab w:val="left" w:pos="5600"/>
-          <w:tab w:val="left" w:pos="6160"/>
-          <w:tab w:val="left" w:pos="6720"/>
-        </w:tabs>
-        <w:autoSpaceDE w:val="0"/>
-        <w:autoSpaceDN w:val="0"/>
-        <w:adjustRightInd w:val="0"/>
-        <w:spacing w:after="0" w:line="240" w:lineRule="auto"/>
-        <w:rPr>
-          <w:rFonts w:ascii="Menlo" w:hAnsi="Menlo" w:cs="Menlo"/>
-          <w:color w:val="000000"/>
-        </w:rPr>
-      </w:pPr>
-      <w:r>
-        <w:rPr>
-          <w:rFonts w:ascii="Menlo" w:hAnsi="Menlo" w:cs="Menlo"/>
-          <w:color w:val="000000"/>
-        </w:rPr>
-        <w:t xml:space="preserve">  "</w:t>
-      </w:r>
-      <w:proofErr w:type="spellStart"/>
-      <w:r>
-        <w:rPr>
-          <w:rFonts w:ascii="Menlo" w:hAnsi="Menlo" w:cs="Menlo"/>
-          <w:color w:val="000000"/>
-        </w:rPr>
-        <w:t>yIntercept</w:t>
-      </w:r>
-      <w:proofErr w:type="spellEnd"/>
-      <w:r>
-        <w:rPr>
-          <w:rFonts w:ascii="Menlo" w:hAnsi="Menlo" w:cs="Menlo"/>
-          <w:color w:val="000000"/>
-        </w:rPr>
-        <w:t>": 7.991020985666067,</w:t>
-      </w:r>
-    </w:p>
-    <w:p>
-      <w:pPr>
-        <w:tabs>
-          <w:tab w:val="left" w:pos="560"/>
-          <w:tab w:val="left" w:pos="1120"/>
-          <w:tab w:val="left" w:pos="1680"/>
-          <w:tab w:val="left" w:pos="2240"/>
-          <w:tab w:val="left" w:pos="2800"/>
-          <w:tab w:val="left" w:pos="3360"/>
-          <w:tab w:val="left" w:pos="3920"/>
-          <w:tab w:val="left" w:pos="4480"/>
-          <w:tab w:val="left" w:pos="5040"/>
-          <w:tab w:val="left" w:pos="5600"/>
-          <w:tab w:val="left" w:pos="6160"/>
-          <w:tab w:val="left" w:pos="6720"/>
-        </w:tabs>
-        <w:autoSpaceDE w:val="0"/>
-        <w:autoSpaceDN w:val="0"/>
-        <w:adjustRightInd w:val="0"/>
-        <w:spacing w:after="0" w:line="240" w:lineRule="auto"/>
-        <w:rPr>
-          <w:rFonts w:ascii="Menlo" w:hAnsi="Menlo" w:cs="Menlo"/>
-          <w:color w:val="000000"/>
-        </w:rPr>
-      </w:pPr>
-      <w:r>
-        <w:rPr>
-          <w:rFonts w:ascii="Menlo" w:hAnsi="Menlo" w:cs="Menlo"/>
-          <w:color w:val="000000"/>
-        </w:rPr>
-        <w:t xml:space="preserve">  "r value": 0.5986557915661921</w:t>
+        <w:t xml:space="preserve"> network": {</w:t>
+      </w:r>
+    </w:p>
+    <w:p>
+      <w:pPr>
+        <w:spacing w:line="240" w:lineRule="auto"/>
+        <w:rPr>
+          <w:rFonts w:ascii="Menlo" w:hAnsi="Menlo" w:cs="Menlo"/>
+          <w:color w:val="000000"/>
+        </w:rPr>
+      </w:pPr>
+      <w:r>
+        <w:rPr>
+          <w:rFonts w:ascii="Menlo" w:hAnsi="Menlo" w:cs="Menlo"/>
+          <w:color w:val="000000"/>
+        </w:rPr>
+        <w:t xml:space="preserve">    "layers": [</w:t>
+      </w:r>
+    </w:p>
+    <w:p>
+      <w:pPr>
+        <w:spacing w:line="240" w:lineRule="auto"/>
+        <w:rPr>
+          <w:rFonts w:ascii="Menlo" w:hAnsi="Menlo" w:cs="Menlo"/>
+          <w:color w:val="000000"/>
+        </w:rPr>
+      </w:pPr>
+      <w:r>
+        <w:rPr>
+          <w:rFonts w:ascii="Menlo" w:hAnsi="Menlo" w:cs="Menlo"/>
+          <w:color w:val="000000"/>
+        </w:rPr>
+        <w:t xml:space="preserve">      {</w:t>
+      </w:r>
+    </w:p>
+    <w:p>
+      <w:pPr>
+        <w:spacing w:line="240" w:lineRule="auto"/>
+        <w:rPr>
+          <w:rFonts w:ascii="Menlo" w:hAnsi="Menlo" w:cs="Menlo"/>
+          <w:color w:val="000000"/>
+        </w:rPr>
+      </w:pPr>
+      <w:r>
+        <w:rPr>
+          <w:rFonts w:ascii="Menlo" w:hAnsi="Menlo" w:cs="Menlo"/>
+          <w:color w:val="000000"/>
+        </w:rPr>
+        <w:lastRenderedPageBreak/>
+        <w:t xml:space="preserve">        "neurons": [</w:t>
+      </w:r>
+    </w:p>
+    <w:p>
+      <w:pPr>
+        <w:spacing w:line="240" w:lineRule="auto"/>
+        <w:rPr>
+          <w:rFonts w:ascii="Menlo" w:hAnsi="Menlo" w:cs="Menlo"/>
+          <w:color w:val="000000"/>
+        </w:rPr>
+      </w:pPr>
+      <w:r>
+        <w:rPr>
+          <w:rFonts w:ascii="Menlo" w:hAnsi="Menlo" w:cs="Menlo"/>
+          <w:color w:val="000000"/>
+        </w:rPr>
+        <w:t xml:space="preserve">          {</w:t>
+      </w:r>
+    </w:p>
+    <w:p>
+      <w:pPr>
+        <w:spacing w:line="240" w:lineRule="auto"/>
+        <w:rPr>
+          <w:rFonts w:ascii="Menlo" w:hAnsi="Menlo" w:cs="Menlo"/>
+          <w:color w:val="000000"/>
+        </w:rPr>
+      </w:pPr>
+      <w:r>
+        <w:rPr>
+          <w:rFonts w:ascii="Menlo" w:hAnsi="Menlo" w:cs="Menlo"/>
+          <w:color w:val="000000"/>
+        </w:rPr>
+        <w:t xml:space="preserve">            "bias": 1,</w:t>
+      </w:r>
+    </w:p>
+    <w:p>
+      <w:pPr>
+        <w:spacing w:line="240" w:lineRule="auto"/>
+        <w:rPr>
+          <w:rFonts w:ascii="Menlo" w:hAnsi="Menlo" w:cs="Menlo"/>
+          <w:color w:val="000000"/>
+        </w:rPr>
+      </w:pPr>
+      <w:r>
+        <w:rPr>
+          <w:rFonts w:ascii="Menlo" w:hAnsi="Menlo" w:cs="Menlo"/>
+          <w:color w:val="000000"/>
+        </w:rPr>
+        <w:t xml:space="preserve">            "weights": [</w:t>
+      </w:r>
+    </w:p>
+    <w:p>
+      <w:pPr>
+        <w:spacing w:line="240" w:lineRule="auto"/>
+        <w:rPr>
+          <w:rFonts w:ascii="Menlo" w:hAnsi="Menlo" w:cs="Menlo"/>
+          <w:color w:val="000000"/>
+        </w:rPr>
+      </w:pPr>
+      <w:r>
+        <w:rPr>
+          <w:rFonts w:ascii="Menlo" w:hAnsi="Menlo" w:cs="Menlo"/>
+          <w:color w:val="000000"/>
+        </w:rPr>
+        <w:t xml:space="preserve">              0.18144856003867058,</w:t>
+      </w:r>
+    </w:p>
+    <w:p>
+      <w:pPr>
+        <w:spacing w:line="240" w:lineRule="auto"/>
+        <w:rPr>
+          <w:rFonts w:ascii="Menlo" w:hAnsi="Menlo" w:cs="Menlo"/>
+          <w:color w:val="000000"/>
+        </w:rPr>
+      </w:pPr>
+      <w:r>
+        <w:rPr>
+          <w:rFonts w:ascii="Menlo" w:hAnsi="Menlo" w:cs="Menlo"/>
+          <w:color w:val="000000"/>
+        </w:rPr>
+        <w:t xml:space="preserve">              0.5915557182523438</w:t>
+      </w:r>
+    </w:p>
+    <w:p>
+      <w:pPr>
+        <w:spacing w:line="240" w:lineRule="auto"/>
+        <w:rPr>
+          <w:rFonts w:ascii="Menlo" w:hAnsi="Menlo" w:cs="Menlo"/>
+          <w:color w:val="000000"/>
+        </w:rPr>
+      </w:pPr>
+      <w:r>
+        <w:rPr>
+          <w:rFonts w:ascii="Menlo" w:hAnsi="Menlo" w:cs="Menlo"/>
+          <w:color w:val="000000"/>
+        </w:rPr>
+        <w:t xml:space="preserve">            ]</w:t>
+      </w:r>
+    </w:p>
+    <w:p>
+      <w:pPr>
+        <w:spacing w:line="240" w:lineRule="auto"/>
+        <w:rPr>
+          <w:rFonts w:ascii="Menlo" w:hAnsi="Menlo" w:cs="Menlo"/>
+          <w:color w:val="000000"/>
+        </w:rPr>
+      </w:pPr>
+      <w:r>
+        <w:rPr>
+          <w:rFonts w:ascii="Menlo" w:hAnsi="Menlo" w:cs="Menlo"/>
+          <w:color w:val="000000"/>
+        </w:rPr>
+        <w:t xml:space="preserve">          },</w:t>
+      </w:r>
+    </w:p>
+    <w:p>
+      <w:pPr>
+        <w:spacing w:line="240" w:lineRule="auto"/>
+        <w:rPr>
+          <w:rFonts w:ascii="Menlo" w:hAnsi="Menlo" w:cs="Menlo"/>
+          <w:color w:val="000000"/>
+        </w:rPr>
+      </w:pPr>
+      <w:r>
+        <w:rPr>
+          <w:rFonts w:ascii="Menlo" w:hAnsi="Menlo" w:cs="Menlo"/>
+          <w:color w:val="000000"/>
+        </w:rPr>
+        <w:t xml:space="preserve">          {</w:t>
+      </w:r>
+    </w:p>
+    <w:p>
+      <w:pPr>
+        <w:spacing w:line="240" w:lineRule="auto"/>
+        <w:rPr>
+          <w:rFonts w:ascii="Menlo" w:hAnsi="Menlo" w:cs="Menlo"/>
+          <w:color w:val="000000"/>
+        </w:rPr>
+      </w:pPr>
+      <w:r>
+        <w:rPr>
+          <w:rFonts w:ascii="Menlo" w:hAnsi="Menlo" w:cs="Menlo"/>
+          <w:color w:val="000000"/>
+        </w:rPr>
+        <w:t xml:space="preserve">            "bias": 1,</w:t>
+      </w:r>
+    </w:p>
+    <w:p>
+      <w:pPr>
+        <w:spacing w:line="240" w:lineRule="auto"/>
+        <w:rPr>
+          <w:rFonts w:ascii="Menlo" w:hAnsi="Menlo" w:cs="Menlo"/>
+          <w:color w:val="000000"/>
+        </w:rPr>
+      </w:pPr>
+      <w:r>
+        <w:rPr>
+          <w:rFonts w:ascii="Menlo" w:hAnsi="Menlo" w:cs="Menlo"/>
+          <w:color w:val="000000"/>
+        </w:rPr>
+        <w:t xml:space="preserve">            "weights": [</w:t>
+      </w:r>
+    </w:p>
+    <w:p>
+      <w:pPr>
+        <w:spacing w:line="240" w:lineRule="auto"/>
+        <w:rPr>
+          <w:rFonts w:ascii="Menlo" w:hAnsi="Menlo" w:cs="Menlo"/>
+          <w:color w:val="000000"/>
+        </w:rPr>
+      </w:pPr>
+      <w:r>
+        <w:rPr>
+          <w:rFonts w:ascii="Menlo" w:hAnsi="Menlo" w:cs="Menlo"/>
+          <w:color w:val="000000"/>
+        </w:rPr>
+        <w:t xml:space="preserve">              0.5705911571075168,</w:t>
+      </w:r>
+    </w:p>
+    <w:p>
+      <w:pPr>
+        <w:spacing w:line="240" w:lineRule="auto"/>
+        <w:rPr>
+          <w:rFonts w:ascii="Menlo" w:hAnsi="Menlo" w:cs="Menlo"/>
+          <w:color w:val="000000"/>
+        </w:rPr>
+      </w:pPr>
+      <w:r>
+        <w:rPr>
+          <w:rFonts w:ascii="Menlo" w:hAnsi="Menlo" w:cs="Menlo"/>
+          <w:color w:val="000000"/>
+        </w:rPr>
+        <w:t xml:space="preserve">              0.34895927025115503</w:t>
+      </w:r>
+    </w:p>
+    <w:p>
+      <w:pPr>
+        <w:spacing w:line="240" w:lineRule="auto"/>
+        <w:rPr>
+          <w:rFonts w:ascii="Menlo" w:hAnsi="Menlo" w:cs="Menlo"/>
+          <w:color w:val="000000"/>
+        </w:rPr>
+      </w:pPr>
+      <w:r>
+        <w:rPr>
+          <w:rFonts w:ascii="Menlo" w:hAnsi="Menlo" w:cs="Menlo"/>
+          <w:color w:val="000000"/>
+        </w:rPr>
+        <w:t xml:space="preserve">            ]</w:t>
+      </w:r>
+    </w:p>
+    <w:p>
+      <w:pPr>
+        <w:spacing w:line="240" w:lineRule="auto"/>
+        <w:rPr>
+          <w:rFonts w:ascii="Menlo" w:hAnsi="Menlo" w:cs="Menlo"/>
+          <w:color w:val="000000"/>
+        </w:rPr>
+      </w:pPr>
+      <w:r>
+        <w:rPr>
+          <w:rFonts w:ascii="Menlo" w:hAnsi="Menlo" w:cs="Menlo"/>
+          <w:color w:val="000000"/>
+        </w:rPr>
+        <w:t xml:space="preserve">          }</w:t>
+      </w:r>
+    </w:p>
+    <w:p>
+      <w:pPr>
+        <w:spacing w:line="240" w:lineRule="auto"/>
+        <w:rPr>
+          <w:rFonts w:ascii="Menlo" w:hAnsi="Menlo" w:cs="Menlo"/>
+          <w:color w:val="000000"/>
+        </w:rPr>
+      </w:pPr>
+      <w:r>
+        <w:rPr>
+          <w:rFonts w:ascii="Menlo" w:hAnsi="Menlo" w:cs="Menlo"/>
+          <w:color w:val="000000"/>
+        </w:rPr>
+        <w:t xml:space="preserve">        ]</w:t>
+      </w:r>
+    </w:p>
+    <w:p>
+      <w:pPr>
+        <w:spacing w:line="240" w:lineRule="auto"/>
+        <w:rPr>
+          <w:rFonts w:ascii="Menlo" w:hAnsi="Menlo" w:cs="Menlo"/>
+          <w:color w:val="000000"/>
+        </w:rPr>
+      </w:pPr>
+      <w:r>
+        <w:rPr>
+          <w:rFonts w:ascii="Menlo" w:hAnsi="Menlo" w:cs="Menlo"/>
+          <w:color w:val="000000"/>
+        </w:rPr>
+        <w:t xml:space="preserve">      },</w:t>
+      </w:r>
+    </w:p>
+    <w:p>
+      <w:pPr>
+        <w:spacing w:line="240" w:lineRule="auto"/>
+        <w:rPr>
+          <w:rFonts w:ascii="Menlo" w:hAnsi="Menlo" w:cs="Menlo"/>
+          <w:color w:val="000000"/>
+        </w:rPr>
+      </w:pPr>
+      <w:r>
+        <w:rPr>
+          <w:rFonts w:ascii="Menlo" w:hAnsi="Menlo" w:cs="Menlo"/>
+          <w:color w:val="000000"/>
+        </w:rPr>
+        <w:t xml:space="preserve">      {</w:t>
+      </w:r>
+    </w:p>
+    <w:p>
+      <w:pPr>
+        <w:spacing w:line="240" w:lineRule="auto"/>
+        <w:rPr>
+          <w:rFonts w:ascii="Menlo" w:hAnsi="Menlo" w:cs="Menlo"/>
+          <w:color w:val="000000"/>
+        </w:rPr>
+      </w:pPr>
+      <w:r>
+        <w:rPr>
+          <w:rFonts w:ascii="Menlo" w:hAnsi="Menlo" w:cs="Menlo"/>
+          <w:color w:val="000000"/>
+        </w:rPr>
+        <w:t xml:space="preserve">        "neurons": [</w:t>
+      </w:r>
+    </w:p>
+    <w:p>
+      <w:pPr>
+        <w:spacing w:line="240" w:lineRule="auto"/>
+        <w:rPr>
+          <w:rFonts w:ascii="Menlo" w:hAnsi="Menlo" w:cs="Menlo"/>
+          <w:color w:val="000000"/>
+        </w:rPr>
+      </w:pPr>
+      <w:r>
+        <w:rPr>
+          <w:rFonts w:ascii="Menlo" w:hAnsi="Menlo" w:cs="Menlo"/>
+          <w:color w:val="000000"/>
+        </w:rPr>
+        <w:t xml:space="preserve">          {</w:t>
+      </w:r>
+    </w:p>
+    <w:p>
+      <w:pPr>
+        <w:spacing w:line="240" w:lineRule="auto"/>
+        <w:rPr>
+          <w:rFonts w:ascii="Menlo" w:hAnsi="Menlo" w:cs="Menlo"/>
+          <w:color w:val="000000"/>
+        </w:rPr>
+      </w:pPr>
+      <w:r>
+        <w:rPr>
+          <w:rFonts w:ascii="Menlo" w:hAnsi="Menlo" w:cs="Menlo"/>
+          <w:color w:val="000000"/>
+        </w:rPr>
+        <w:t xml:space="preserve">            "bias": 0.6796229808028796,</w:t>
+      </w:r>
+    </w:p>
+    <w:p>
+      <w:pPr>
+        <w:spacing w:line="240" w:lineRule="auto"/>
+        <w:rPr>
+          <w:rFonts w:ascii="Menlo" w:hAnsi="Menlo" w:cs="Menlo"/>
+          <w:color w:val="000000"/>
+        </w:rPr>
+      </w:pPr>
+      <w:r>
+        <w:rPr>
+          <w:rFonts w:ascii="Menlo" w:hAnsi="Menlo" w:cs="Menlo"/>
+          <w:color w:val="000000"/>
+        </w:rPr>
+        <w:t xml:space="preserve">            "weights": [</w:t>
+      </w:r>
+    </w:p>
+    <w:p>
+      <w:pPr>
+        <w:spacing w:line="240" w:lineRule="auto"/>
+        <w:rPr>
+          <w:rFonts w:ascii="Menlo" w:hAnsi="Menlo" w:cs="Menlo"/>
+          <w:color w:val="000000"/>
+        </w:rPr>
+      </w:pPr>
+      <w:r>
+        <w:rPr>
+          <w:rFonts w:ascii="Menlo" w:hAnsi="Menlo" w:cs="Menlo"/>
+          <w:color w:val="000000"/>
+        </w:rPr>
+        <w:t xml:space="preserve">              0.6849640803187985</w:t>
+      </w:r>
+    </w:p>
+    <w:p>
+      <w:pPr>
+        <w:spacing w:line="240" w:lineRule="auto"/>
+        <w:rPr>
+          <w:rFonts w:ascii="Menlo" w:hAnsi="Menlo" w:cs="Menlo"/>
+          <w:color w:val="000000"/>
+        </w:rPr>
+      </w:pPr>
+      <w:r>
+        <w:rPr>
+          <w:rFonts w:ascii="Menlo" w:hAnsi="Menlo" w:cs="Menlo"/>
+          <w:color w:val="000000"/>
+        </w:rPr>
+        <w:t xml:space="preserve">            ]</w:t>
+      </w:r>
+    </w:p>
+    <w:p>
+      <w:pPr>
+        <w:spacing w:line="240" w:lineRule="auto"/>
+        <w:rPr>
+          <w:rFonts w:ascii="Menlo" w:hAnsi="Menlo" w:cs="Menlo"/>
+          <w:color w:val="000000"/>
+        </w:rPr>
+      </w:pPr>
+      <w:r>
+        <w:rPr>
+          <w:rFonts w:ascii="Menlo" w:hAnsi="Menlo" w:cs="Menlo"/>
+          <w:color w:val="000000"/>
+        </w:rPr>
+        <w:t xml:space="preserve">          },</w:t>
+      </w:r>
+    </w:p>
+    <w:p>
+      <w:pPr>
+        <w:spacing w:line="240" w:lineRule="auto"/>
+        <w:rPr>
+          <w:rFonts w:ascii="Menlo" w:hAnsi="Menlo" w:cs="Menlo"/>
+          <w:color w:val="000000"/>
+        </w:rPr>
+      </w:pPr>
+      <w:r>
+        <w:rPr>
+          <w:rFonts w:ascii="Menlo" w:hAnsi="Menlo" w:cs="Menlo"/>
+          <w:color w:val="000000"/>
+        </w:rPr>
+        <w:t xml:space="preserve">          {</w:t>
+      </w:r>
+    </w:p>
+    <w:p>
+      <w:pPr>
+        <w:spacing w:line="240" w:lineRule="auto"/>
+        <w:rPr>
+          <w:rFonts w:ascii="Menlo" w:hAnsi="Menlo" w:cs="Menlo"/>
+          <w:color w:val="000000"/>
+        </w:rPr>
+      </w:pPr>
+      <w:r>
+        <w:rPr>
+          <w:rFonts w:ascii="Menlo" w:hAnsi="Menlo" w:cs="Menlo"/>
+          <w:color w:val="000000"/>
+        </w:rPr>
+        <w:t xml:space="preserve">            "bias": 0.7192036709557639,</w:t>
+      </w:r>
+    </w:p>
+    <w:p>
+      <w:pPr>
+        <w:spacing w:line="240" w:lineRule="auto"/>
+        <w:rPr>
+          <w:rFonts w:ascii="Menlo" w:hAnsi="Menlo" w:cs="Menlo"/>
+          <w:color w:val="000000"/>
+        </w:rPr>
+      </w:pPr>
+      <w:r>
+        <w:rPr>
+          <w:rFonts w:ascii="Menlo" w:hAnsi="Menlo" w:cs="Menlo"/>
+          <w:color w:val="000000"/>
+        </w:rPr>
+        <w:t xml:space="preserve">            "weights": [</w:t>
+      </w:r>
+    </w:p>
+    <w:p>
+      <w:pPr>
+        <w:spacing w:line="240" w:lineRule="auto"/>
+        <w:rPr>
+          <w:rFonts w:ascii="Menlo" w:hAnsi="Menlo" w:cs="Menlo"/>
+          <w:color w:val="000000"/>
+        </w:rPr>
+      </w:pPr>
+      <w:r>
+        <w:rPr>
+          <w:rFonts w:ascii="Menlo" w:hAnsi="Menlo" w:cs="Menlo"/>
+          <w:color w:val="000000"/>
+        </w:rPr>
+        <w:t xml:space="preserve">              0.7431559071997575</w:t>
+      </w:r>
+    </w:p>
+    <w:p>
+      <w:pPr>
+        <w:spacing w:line="240" w:lineRule="auto"/>
+        <w:rPr>
+          <w:rFonts w:ascii="Menlo" w:hAnsi="Menlo" w:cs="Menlo"/>
+          <w:color w:val="000000"/>
+        </w:rPr>
+      </w:pPr>
+      <w:r>
+        <w:rPr>
+          <w:rFonts w:ascii="Menlo" w:hAnsi="Menlo" w:cs="Menlo"/>
+          <w:color w:val="000000"/>
+        </w:rPr>
+        <w:t xml:space="preserve">            ]</w:t>
+      </w:r>
+    </w:p>
+    <w:p>
+      <w:pPr>
+        <w:spacing w:line="240" w:lineRule="auto"/>
+        <w:rPr>
+          <w:rFonts w:ascii="Menlo" w:hAnsi="Menlo" w:cs="Menlo"/>
+          <w:color w:val="000000"/>
+        </w:rPr>
+      </w:pPr>
+      <w:r>
+        <w:rPr>
+          <w:rFonts w:ascii="Menlo" w:hAnsi="Menlo" w:cs="Menlo"/>
+          <w:color w:val="000000"/>
+        </w:rPr>
+        <w:t xml:space="preserve">          }</w:t>
+      </w:r>
+    </w:p>
+    <w:p>
+      <w:pPr>
+        <w:spacing w:line="240" w:lineRule="auto"/>
+        <w:rPr>
+          <w:rFonts w:ascii="Menlo" w:hAnsi="Menlo" w:cs="Menlo"/>
+          <w:color w:val="000000"/>
+        </w:rPr>
+      </w:pPr>
+      <w:r>
+        <w:rPr>
+          <w:rFonts w:ascii="Menlo" w:hAnsi="Menlo" w:cs="Menlo"/>
+          <w:color w:val="000000"/>
+        </w:rPr>
+        <w:lastRenderedPageBreak/>
+        <w:t xml:space="preserve">        ]</w:t>
+      </w:r>
+    </w:p>
+    <w:p>
+      <w:pPr>
+        <w:spacing w:line="240" w:lineRule="auto"/>
+        <w:rPr>
+          <w:rFonts w:ascii="Menlo" w:hAnsi="Menlo" w:cs="Menlo"/>
+          <w:color w:val="000000"/>
+        </w:rPr>
+      </w:pPr>
+      <w:r>
+        <w:rPr>
+          <w:rFonts w:ascii="Menlo" w:hAnsi="Menlo" w:cs="Menlo"/>
+          <w:color w:val="000000"/>
+        </w:rPr>
+        <w:t xml:space="preserve">      },</w:t>
+      </w:r>
+    </w:p>
+    <w:p>
+      <w:pPr>
+        <w:spacing w:line="240" w:lineRule="auto"/>
+        <w:rPr>
+          <w:rFonts w:ascii="Menlo" w:hAnsi="Menlo" w:cs="Menlo"/>
+          <w:color w:val="000000"/>
+        </w:rPr>
+      </w:pPr>
+      <w:r>
+        <w:rPr>
+          <w:rFonts w:ascii="Menlo" w:hAnsi="Menlo" w:cs="Menlo"/>
+          <w:color w:val="000000"/>
+        </w:rPr>
+        <w:t xml:space="preserve">      {</w:t>
+      </w:r>
+    </w:p>
+    <w:p>
+      <w:pPr>
+        <w:spacing w:line="240" w:lineRule="auto"/>
+        <w:rPr>
+          <w:rFonts w:ascii="Menlo" w:hAnsi="Menlo" w:cs="Menlo"/>
+          <w:color w:val="000000"/>
+        </w:rPr>
+      </w:pPr>
+      <w:r>
+        <w:rPr>
+          <w:rFonts w:ascii="Menlo" w:hAnsi="Menlo" w:cs="Menlo"/>
+          <w:color w:val="000000"/>
+        </w:rPr>
+        <w:t xml:space="preserve">        "neurons": [</w:t>
+      </w:r>
+    </w:p>
+    <w:p>
+      <w:pPr>
+        <w:spacing w:line="240" w:lineRule="auto"/>
+        <w:rPr>
+          <w:rFonts w:ascii="Menlo" w:hAnsi="Menlo" w:cs="Menlo"/>
+          <w:color w:val="000000"/>
+        </w:rPr>
+      </w:pPr>
+      <w:r>
+        <w:rPr>
+          <w:rFonts w:ascii="Menlo" w:hAnsi="Menlo" w:cs="Menlo"/>
+          <w:color w:val="000000"/>
+        </w:rPr>
+        <w:t xml:space="preserve">          {</w:t>
+      </w:r>
+    </w:p>
+    <w:p>
+      <w:pPr>
+        <w:spacing w:line="240" w:lineRule="auto"/>
+        <w:rPr>
+          <w:rFonts w:ascii="Menlo" w:hAnsi="Menlo" w:cs="Menlo"/>
+          <w:color w:val="000000"/>
+        </w:rPr>
+      </w:pPr>
+      <w:r>
+        <w:rPr>
+          <w:rFonts w:ascii="Menlo" w:hAnsi="Menlo" w:cs="Menlo"/>
+          <w:color w:val="000000"/>
+        </w:rPr>
+        <w:t xml:space="preserve">            "bias": 0.9999977865596916,</w:t>
+      </w:r>
+    </w:p>
+    <w:p>
+      <w:pPr>
+        <w:spacing w:line="240" w:lineRule="auto"/>
+        <w:rPr>
+          <w:rFonts w:ascii="Menlo" w:hAnsi="Menlo" w:cs="Menlo"/>
+          <w:color w:val="000000"/>
+        </w:rPr>
+      </w:pPr>
+      <w:r>
+        <w:rPr>
+          <w:rFonts w:ascii="Menlo" w:hAnsi="Menlo" w:cs="Menlo"/>
+          <w:color w:val="000000"/>
+        </w:rPr>
+        <w:t xml:space="preserve">            "weights": []</w:t>
+      </w:r>
+    </w:p>
+    <w:p>
+      <w:pPr>
+        <w:spacing w:line="240" w:lineRule="auto"/>
+        <w:rPr>
+          <w:rFonts w:ascii="Menlo" w:hAnsi="Menlo" w:cs="Menlo"/>
+          <w:color w:val="000000"/>
+        </w:rPr>
+      </w:pPr>
+      <w:r>
+        <w:rPr>
+          <w:rFonts w:ascii="Menlo" w:hAnsi="Menlo" w:cs="Menlo"/>
+          <w:color w:val="000000"/>
+        </w:rPr>
+        <w:t xml:space="preserve">          }</w:t>
+      </w:r>
+    </w:p>
+    <w:p>
+      <w:pPr>
+        <w:spacing w:line="240" w:lineRule="auto"/>
+        <w:rPr>
+          <w:rFonts w:ascii="Menlo" w:hAnsi="Menlo" w:cs="Menlo"/>
+          <w:color w:val="000000"/>
+        </w:rPr>
+      </w:pPr>
+      <w:r>
+        <w:rPr>
+          <w:rFonts w:ascii="Menlo" w:hAnsi="Menlo" w:cs="Menlo"/>
+          <w:color w:val="000000"/>
+        </w:rPr>
+        <w:t xml:space="preserve">        ]</w:t>
+      </w:r>
+    </w:p>
+    <w:p>
+      <w:pPr>
+        <w:spacing w:line="240" w:lineRule="auto"/>
+        <w:rPr>
+          <w:rFonts w:ascii="Menlo" w:hAnsi="Menlo" w:cs="Menlo"/>
+          <w:color w:val="000000"/>
+        </w:rPr>
+      </w:pPr>
+      <w:r>
+        <w:rPr>
+          <w:rFonts w:ascii="Menlo" w:hAnsi="Menlo" w:cs="Menlo"/>
+          <w:color w:val="000000"/>
+        </w:rPr>
+        <w:t xml:space="preserve">      }</w:t>
+      </w:r>
+    </w:p>
+    <w:p>
+      <w:pPr>
+        <w:spacing w:line="240" w:lineRule="auto"/>
+        <w:rPr>
+          <w:rFonts w:ascii="Menlo" w:hAnsi="Menlo" w:cs="Menlo"/>
+          <w:color w:val="000000"/>
+        </w:rPr>
+      </w:pPr>
+      <w:r>
+        <w:rPr>
+          <w:rFonts w:ascii="Menlo" w:hAnsi="Menlo" w:cs="Menlo"/>
+          <w:color w:val="000000"/>
+        </w:rPr>
+        <w:t xml:space="preserve">    ]</w:t>
+      </w:r>
+    </w:p>
+    <w:p>
+      <w:pPr>
+        <w:spacing w:line="240" w:lineRule="auto"/>
+        <w:rPr>
+          <w:rFonts w:ascii="Menlo" w:hAnsi="Menlo" w:cs="Menlo"/>
+          <w:color w:val="000000"/>
+        </w:rPr>
+      </w:pPr>
+      <w:r>
+        <w:rPr>
+          <w:rFonts w:ascii="Menlo" w:hAnsi="Menlo" w:cs="Menlo"/>
+          <w:color w:val="000000"/>
+        </w:rPr>
+        <w:t xml:space="preserve">  }</w:t>
       </w:r>
     </w:p>
     <w:p>
@@ -1301,7 +1868,14 @@
           <w:b/>
           <w:color w:val="D83B01"/>
         </w:rPr>
-        <w:t>Error in Lecture Material:</w:t>
+        <w:t>Determining difference between stochastic and batch gradient descent</w:t>
+      </w:r>
+      <w:r>
+        <w:rPr>
+          <w:b/>
+          <w:color w:val="D83B01"/>
+        </w:rPr>
+        <w:t>:</w:t>
       </w:r>
       <w:r>
         <w:rPr>
@@ -1313,14 +1887,7 @@
         <w:rPr>
           <w:color w:val="2F2F2F"/>
         </w:rPr>
-        <w:t xml:space="preserve">One of the initial challenges encountered during the implementation process was identified in the lecture material. Specifically, there were errors in some of the functions, </w:t>
-      </w:r>
-      <w:r>
-        <w:rPr>
-          <w:color w:val="2F2F2F"/>
-        </w:rPr>
-        <w:lastRenderedPageBreak/>
-        <w:t>particularly in the cost function and the calculation of derivatives with respect to slope and intercept. The issue was found to be a misalignment in the assignment of predicted and actual values.</w:t>
+        <w:t>I am not quite sure if I am doing what is expected for the stochastic and batch gradient descent functionality in the tests.</w:t>
       </w:r>
     </w:p>
     <w:p>
@@ -1341,7 +1908,7 @@
           <w:b/>
           <w:color w:val="D83B01"/>
         </w:rPr>
-        <w:t>Verification Using Assignment One Data</w:t>
+        <w:t>Finding the correct learning rate and number of iterations</w:t>
       </w:r>
       <w:r>
         <w:rPr>
@@ -1360,7 +1927,13 @@
         <w:rPr>
           <w:color w:val="2F2F2F"/>
         </w:rPr>
-        <w:t>To validate the correctness of the implemented functions, the model was initially tested using data from assignment one. This step was crucial in establishing a benchmark and ensuring that the functions produced reliable results.</w:t>
+        <w:t>As I was trying to determine the best learning rate, it seemed not follow a linear cause and effect</w:t>
+      </w:r>
+      <w:r>
+        <w:rPr>
+          <w:color w:val="2F2F2F"/>
+        </w:rPr>
+        <w:t>.</w:t>
       </w:r>
     </w:p>
     <w:p>
@@ -1381,7 +1954,7 @@
           <w:b/>
           <w:color w:val="D83B01"/>
         </w:rPr>
-        <w:t>Learning Rate Selection</w:t>
+        <w:t>Neural network topology</w:t>
       </w:r>
       <w:r>
         <w:rPr>
@@ -1400,7 +1973,31 @@
         <w:rPr>
           <w:color w:val="2F2F2F"/>
         </w:rPr>
-        <w:t>Another significant challenge was encountered in determining the appropriate learning rate. Initiating the model with a learning rate of 0.001 resulted in a regression line that did not align well with the scatter plot. Adjusting the learning rate to 0.0001 yielded a more accurate regression line.</w:t>
+        <w:t>It might have not been the best topology to have only one hidden layer with two nodes</w:t>
+      </w:r>
+      <w:r>
+        <w:rPr>
+          <w:color w:val="2F2F2F"/>
+        </w:rPr>
+        <w:t>.</w:t>
+      </w:r>
+    </w:p>
+    <w:p>
+      <w:pPr>
+        <w:spacing w:line="240" w:lineRule="auto"/>
+        <w:rPr>
+          <w:b/>
+          <w:color w:val="D83B01"/>
+          <w:sz w:val="36"/>
+        </w:rPr>
+      </w:pPr>
+      <w:r>
+        <w:rPr>
+          <w:b/>
+          <w:color w:val="D83B01"/>
+          <w:sz w:val="36"/>
+        </w:rPr>
+        <w:t>Conclusion</w:t>
       </w:r>
     </w:p>
     <w:p>
@@ -1415,39 +2012,6 @@
         <w:rPr>
           <w:color w:val="2F2F2F"/>
         </w:rPr>
-        <w:t>In summary, the challenges faced during the model implementation, such as errors in the lecture material and the critical decision of learning rate selection, were overcome through careful validation, benchmarking, and iterative adjustments. These experiences highlighted the importance of robust testing and parameter tuning in ensuring the reliability and effectiveness of the implemented model.</w:t>
-      </w:r>
-    </w:p>
-    <w:p>
-      <w:pPr>
-        <w:spacing w:line="240" w:lineRule="auto"/>
-        <w:rPr>
-          <w:b/>
-          <w:color w:val="D83B01"/>
-          <w:sz w:val="36"/>
-        </w:rPr>
-      </w:pPr>
-      <w:r>
-        <w:rPr>
-          <w:b/>
-          <w:color w:val="D83B01"/>
-          <w:sz w:val="36"/>
-        </w:rPr>
-        <w:t>Conclusion</w:t>
-      </w:r>
-    </w:p>
-    <w:p>
-      <w:pPr>
-        <w:spacing w:line="240" w:lineRule="auto"/>
-        <w:jc w:val="both"/>
-        <w:rPr>
-          <w:color w:val="2F2F2F"/>
-        </w:rPr>
-      </w:pPr>
-      <w:r>
-        <w:rPr>
-          <w:color w:val="2F2F2F"/>
-        </w:rPr>
         <w:t xml:space="preserve">In this work, we investigated the prediction of </w:t>
       </w:r>
       <w:r>
@@ -1460,7 +2024,19 @@
         <w:rPr>
           <w:color w:val="2F2F2F"/>
         </w:rPr>
-        <w:t xml:space="preserve"> using a basic linear regression model, with a focus on </w:t>
+        <w:t xml:space="preserve"> using a </w:t>
+      </w:r>
+      <w:r>
+        <w:rPr>
+          <w:color w:val="2F2F2F"/>
+        </w:rPr>
+        <w:t>neural network</w:t>
+      </w:r>
+      <w:r>
+        <w:rPr>
+          <w:color w:val="2F2F2F"/>
+        </w:rPr>
+        <w:t xml:space="preserve">, with a focus on </w:t>
       </w:r>
       <w:r>
         <w:rPr>
@@ -4177,10 +4753,6 @@
 </file>
 
 <file path=customXml/item1.xml><?xml version="1.0" encoding="utf-8"?>
-<b:Sources xmlns:b="http://schemas.openxmlformats.org/officeDocument/2006/bibliography" xmlns="http://schemas.openxmlformats.org/officeDocument/2006/bibliography" SelectedStyle="\APASixthEditionOfficeOnline.xsl" StyleName="APA" Version="6"/>
-</file>
-
-<file path=customXml/item2.xml><?xml version="1.0" encoding="utf-8"?>
 <p:properties xmlns:p="http://schemas.microsoft.com/office/2006/metadata/properties" xmlns:xsi="http://www.w3.org/2001/XMLSchema-instance" xmlns:pc="http://schemas.microsoft.com/office/infopath/2007/PartnerControls">
   <documentManagement>
     <_ip_UnifiedCompliancePolicyUIAction xmlns="http://schemas.microsoft.com/sharepoint/v3" xsi:nil="true"/>
@@ -4200,16 +4772,11 @@
 </p:properties>
 </file>
 
-<file path=customXml/item3.xml><?xml version="1.0" encoding="utf-8"?>
-<?mso-contentType ?>
-<FormTemplates xmlns="http://schemas.microsoft.com/sharepoint/v3/contenttype/forms">
-  <Display>DocumentLibraryForm</Display>
-  <Edit>DocumentLibraryForm</Edit>
-  <New>DocumentLibraryForm</New>
-</FormTemplates>
+<file path=customXml/item2.xml><?xml version="1.0" encoding="utf-8"?>
+<b:Sources xmlns:b="http://schemas.openxmlformats.org/officeDocument/2006/bibliography" xmlns="http://schemas.openxmlformats.org/officeDocument/2006/bibliography" SelectedStyle="\APASixthEditionOfficeOnline.xsl" StyleName="APA" Version="6"/>
 </file>
 
-<file path=customXml/item4.xml><?xml version="1.0" encoding="utf-8"?>
+<file path=customXml/item3.xml><?xml version="1.0" encoding="utf-8"?>
 <ct:contentTypeSchema xmlns:ct="http://schemas.microsoft.com/office/2006/metadata/contentType" xmlns:ma="http://schemas.microsoft.com/office/2006/metadata/properties/metaAttributes" ct:_="" ma:_="" ma:contentTypeName="Document" ma:contentTypeID="0x01010079F111ED35F8CC479449609E8A0923A6" ma:contentTypeVersion="24" ma:contentTypeDescription="Create a new document." ma:contentTypeScope="" ma:versionID="2d714a3296df14eba7a100bb665443ca">
   <xsd:schema xmlns:xsd="http://www.w3.org/2001/XMLSchema" xmlns:xs="http://www.w3.org/2001/XMLSchema" xmlns:p="http://schemas.microsoft.com/office/2006/metadata/properties" xmlns:ns1="http://schemas.microsoft.com/sharepoint/v3" xmlns:ns2="71af3243-3dd4-4a8d-8c0d-dd76da1f02a5" xmlns:ns3="16c05727-aa75-4e4a-9b5f-8a80a1165891" xmlns:ns4="230e9df3-be65-4c73-a93b-d1236ebd677e" targetNamespace="http://schemas.microsoft.com/office/2006/metadata/properties" ma:root="true" ma:fieldsID="49549bf45bfbbfb6cffed527380e77e1" ns1:_="" ns2:_="" ns3:_="" ns4:_="">
     <xsd:import namespace="http://schemas.microsoft.com/sharepoint/v3"/>
@@ -4497,15 +5064,16 @@
 </ct:contentTypeSchema>
 </file>
 
-<file path=customXml/itemProps1.xml><?xml version="1.0" encoding="utf-8"?>
-<ds:datastoreItem xmlns:ds="http://schemas.openxmlformats.org/officeDocument/2006/customXml" ds:itemID="{DEC7E6E3-D6B2-4C3D-B004-E8B7DF448C90}">
-  <ds:schemaRefs>
-    <ds:schemaRef ds:uri="http://schemas.openxmlformats.org/officeDocument/2006/bibliography"/>
-  </ds:schemaRefs>
-</ds:datastoreItem>
+<file path=customXml/item4.xml><?xml version="1.0" encoding="utf-8"?>
+<?mso-contentType ?>
+<FormTemplates xmlns="http://schemas.microsoft.com/sharepoint/v3/contenttype/forms">
+  <Display>DocumentLibraryForm</Display>
+  <Edit>DocumentLibraryForm</Edit>
+  <New>DocumentLibraryForm</New>
+</FormTemplates>
 </file>
 
-<file path=customXml/itemProps2.xml><?xml version="1.0" encoding="utf-8"?>
+<file path=customXml/itemProps1.xml><?xml version="1.0" encoding="utf-8"?>
 <ds:datastoreItem xmlns:ds="http://schemas.openxmlformats.org/officeDocument/2006/customXml" ds:itemID="{0E8A0A3A-E702-462D-A8C8-C137EC7E36A4}">
   <ds:schemaRefs>
     <ds:schemaRef ds:uri="http://schemas.microsoft.com/office/2006/metadata/properties"/>
@@ -4517,15 +5085,15 @@
 </ds:datastoreItem>
 </file>
 
-<file path=customXml/itemProps3.xml><?xml version="1.0" encoding="utf-8"?>
-<ds:datastoreItem xmlns:ds="http://schemas.openxmlformats.org/officeDocument/2006/customXml" ds:itemID="{CBCE1C29-B332-4E8A-85C0-4F60F71E4511}">
+<file path=customXml/itemProps2.xml><?xml version="1.0" encoding="utf-8"?>
+<ds:datastoreItem xmlns:ds="http://schemas.openxmlformats.org/officeDocument/2006/customXml" ds:itemID="{DEC7E6E3-D6B2-4C3D-B004-E8B7DF448C90}">
   <ds:schemaRefs>
-    <ds:schemaRef ds:uri="http://schemas.microsoft.com/sharepoint/v3/contenttype/forms"/>
+    <ds:schemaRef ds:uri="http://schemas.openxmlformats.org/officeDocument/2006/bibliography"/>
   </ds:schemaRefs>
 </ds:datastoreItem>
 </file>
 
-<file path=customXml/itemProps4.xml><?xml version="1.0" encoding="utf-8"?>
+<file path=customXml/itemProps3.xml><?xml version="1.0" encoding="utf-8"?>
 <ds:datastoreItem xmlns:ds="http://schemas.openxmlformats.org/officeDocument/2006/customXml" ds:itemID="{A42E68AA-2142-425F-AC1D-B1D1458A008D}">
   <ds:schemaRefs>
     <ds:schemaRef ds:uri="http://schemas.microsoft.com/office/2006/metadata/contentType"/>
@@ -4544,4 +5112,12 @@
     <ds:schemaRef ds:uri="http://schemas.microsoft.com/internal/obd"/>
   </ds:schemaRefs>
 </ds:datastoreItem>
+</file>
+
+<file path=customXml/itemProps4.xml><?xml version="1.0" encoding="utf-8"?>
+<ds:datastoreItem xmlns:ds="http://schemas.openxmlformats.org/officeDocument/2006/customXml" ds:itemID="{CBCE1C29-B332-4E8A-85C0-4F60F71E4511}">
+  <ds:schemaRefs>
+    <ds:schemaRef ds:uri="http://schemas.microsoft.com/sharepoint/v3/contenttype/forms"/>
+  </ds:schemaRefs>
+</ds:datastoreItem>
 </file>
</xml_diff>